<commit_message>
Adding Customers dashboard and documentation
</commit_message>
<xml_diff>
--- a/Documentation.docx
+++ b/Documentation.docx
@@ -189,10 +189,7 @@
       </w:r>
       <w:proofErr w:type="spellEnd"/>
       <w:r>
-        <w:t xml:space="preserve"> group I</w:t>
-      </w:r>
-      <w:r>
-        <w:t xml:space="preserve">D </w:t>
+        <w:t xml:space="preserve"> group ID </w:t>
       </w:r>
       <w:r>
         <w:t>- (One value)</w:t>
@@ -213,10 +210,7 @@
       </w:r>
       <w:proofErr w:type="spellEnd"/>
       <w:r>
-        <w:t xml:space="preserve"> - </w:t>
-      </w:r>
-      <w:r>
-        <w:t>(One value)</w:t>
+        <w:t xml:space="preserve"> - (One value)</w:t>
       </w:r>
     </w:p>
     <w:p>
@@ -232,10 +226,7 @@
         <w:t>Account Opened Date column</w:t>
       </w:r>
       <w:r>
-        <w:t xml:space="preserve"> </w:t>
-      </w:r>
-      <w:r>
-        <w:t>- (One value)</w:t>
+        <w:t xml:space="preserve"> - (One value)</w:t>
       </w:r>
     </w:p>
     <w:p>
@@ -253,10 +244,7 @@
       </w:r>
       <w:proofErr w:type="spellEnd"/>
       <w:r>
-        <w:t xml:space="preserve"> </w:t>
-      </w:r>
-      <w:r>
-        <w:t>- (One value)</w:t>
+        <w:t xml:space="preserve"> - (One value)</w:t>
       </w:r>
     </w:p>
     <w:p>
@@ -274,10 +262,7 @@
       </w:r>
       <w:proofErr w:type="spellEnd"/>
       <w:r>
-        <w:t xml:space="preserve"> </w:t>
-      </w:r>
-      <w:r>
-        <w:t>- (One value)</w:t>
+        <w:t xml:space="preserve"> - (One value)</w:t>
       </w:r>
     </w:p>
     <w:p>
@@ -295,10 +280,7 @@
       </w:r>
       <w:proofErr w:type="spellEnd"/>
       <w:r>
-        <w:t xml:space="preserve"> </w:t>
-      </w:r>
-      <w:r>
-        <w:t>- (One value)</w:t>
+        <w:t xml:space="preserve"> - (One value)</w:t>
       </w:r>
     </w:p>
     <w:p>
@@ -316,10 +298,7 @@
       </w:r>
       <w:proofErr w:type="spellEnd"/>
       <w:r>
-        <w:t xml:space="preserve"> </w:t>
-      </w:r>
-      <w:r>
-        <w:t>- (One value)</w:t>
+        <w:t xml:space="preserve"> - (One value)</w:t>
       </w:r>
     </w:p>
     <w:p>
@@ -337,10 +316,7 @@
       </w:r>
       <w:proofErr w:type="spellEnd"/>
       <w:r>
-        <w:t xml:space="preserve"> </w:t>
-      </w:r>
-      <w:r>
-        <w:t>- (One value)</w:t>
+        <w:t xml:space="preserve"> - (One value)</w:t>
       </w:r>
     </w:p>
     <w:p>
@@ -356,10 +332,7 @@
         <w:t>Delivery Method ID</w:t>
       </w:r>
       <w:r>
-        <w:t xml:space="preserve"> </w:t>
-      </w:r>
-      <w:r>
-        <w:t>- (One value)</w:t>
+        <w:t xml:space="preserve"> - (One value)</w:t>
       </w:r>
     </w:p>
     <w:p>
@@ -372,10 +345,7 @@
         <w:ind w:left="1800"/>
       </w:pPr>
       <w:r>
-        <w:t>Credit Limit</w:t>
-      </w:r>
-      <w:r>
-        <w:t xml:space="preserve"> </w:t>
+        <w:t xml:space="preserve">Credit Limit </w:t>
       </w:r>
       <w:r>
         <w:t>-</w:t>
@@ -476,10 +446,7 @@
         <w:t>Is Finalized</w:t>
       </w:r>
       <w:r>
-        <w:t xml:space="preserve"> </w:t>
-      </w:r>
-      <w:r>
-        <w:t>- (One value)</w:t>
+        <w:t xml:space="preserve"> - (One value)</w:t>
       </w:r>
     </w:p>
     <w:p>
@@ -497,10 +464,7 @@
       </w:r>
       <w:proofErr w:type="spellEnd"/>
       <w:r>
-        <w:t xml:space="preserve"> </w:t>
-      </w:r>
-      <w:r>
-        <w:t>- (One value)</w:t>
+        <w:t xml:space="preserve"> - (One value)</w:t>
       </w:r>
     </w:p>
     <w:p>
@@ -516,10 +480,7 @@
         <w:t>Payment Method ID</w:t>
       </w:r>
       <w:r>
-        <w:t xml:space="preserve"> </w:t>
-      </w:r>
-      <w:r>
-        <w:t>- (One value)</w:t>
+        <w:t xml:space="preserve"> - (One value)</w:t>
       </w:r>
     </w:p>
     <w:p/>
@@ -585,10 +546,7 @@
       </w:r>
       <w:proofErr w:type="spellEnd"/>
       <w:r>
-        <w:t xml:space="preserve"> </w:t>
-      </w:r>
-      <w:r>
-        <w:t>- (One value)</w:t>
+        <w:t xml:space="preserve"> - (One value)</w:t>
       </w:r>
     </w:p>
     <w:p>
@@ -605,10 +563,7 @@
       </w:r>
       <w:proofErr w:type="spellEnd"/>
       <w:r>
-        <w:t xml:space="preserve"> </w:t>
-      </w:r>
-      <w:r>
-        <w:t>- (One value)</w:t>
+        <w:t xml:space="preserve"> - (One value)</w:t>
       </w:r>
     </w:p>
     <w:p/>
@@ -687,10 +642,7 @@
       </w:r>
       <w:proofErr w:type="spellEnd"/>
       <w:r>
-        <w:t xml:space="preserve"> </w:t>
-      </w:r>
-      <w:r>
-        <w:t>- (One value)</w:t>
+        <w:t xml:space="preserve"> - (One value)</w:t>
       </w:r>
     </w:p>
     <w:p>
@@ -768,10 +720,7 @@
         <w:t>)</w:t>
       </w:r>
       <w:r>
-        <w:t xml:space="preserve"> </w:t>
-      </w:r>
-      <w:r>
-        <w:t>- (One value)</w:t>
+        <w:t xml:space="preserve"> - (One value)</w:t>
       </w:r>
     </w:p>
     <w:p/>
@@ -828,10 +777,7 @@
       </w:r>
       <w:proofErr w:type="spellEnd"/>
       <w:r>
-        <w:t xml:space="preserve"> </w:t>
-      </w:r>
-      <w:r>
-        <w:t>- (One value)</w:t>
+        <w:t xml:space="preserve"> - (One value)</w:t>
       </w:r>
     </w:p>
     <w:p>
@@ -848,10 +794,7 @@
       </w:r>
       <w:proofErr w:type="spellEnd"/>
       <w:r>
-        <w:t xml:space="preserve"> </w:t>
-      </w:r>
-      <w:r>
-        <w:t>- (One value)</w:t>
+        <w:t xml:space="preserve"> - (One value)</w:t>
       </w:r>
     </w:p>
     <w:p>
@@ -1462,15 +1405,7 @@
           <w:bCs/>
           <w:u w:val="single"/>
         </w:rPr>
-        <w:t xml:space="preserve">Line Chart: </w:t>
-      </w:r>
-      <w:r>
-        <w:rPr>
-          <w:b/>
-          <w:bCs/>
-          <w:u w:val="single"/>
-        </w:rPr>
-        <w:t>Revenue Over Time</w:t>
+        <w:t>Line Chart: Revenue Over Time</w:t>
       </w:r>
     </w:p>
     <w:bookmarkEnd w:id="4"/>
@@ -1537,10 +1472,7 @@
         <w:ind w:left="1620"/>
       </w:pPr>
       <w:r>
-        <w:t>Top Selling Product</w:t>
-      </w:r>
-      <w:r>
-        <w:t xml:space="preserve"> by Description</w:t>
+        <w:t>Top Selling Product by Description</w:t>
       </w:r>
     </w:p>
     <w:p>
@@ -2055,6 +1987,7 @@
     <w:p>
       <w:pPr>
         <w:pStyle w:val="ListParagraph"/>
+        <w:ind w:left="540"/>
         <w:rPr>
           <w:b/>
           <w:bCs/>
@@ -2068,9 +2001,176 @@
     <w:p>
       <w:pPr>
         <w:pStyle w:val="ListParagraph"/>
+        <w:numPr>
+          <w:ilvl w:val="0"/>
+          <w:numId w:val="53"/>
+        </w:numPr>
+      </w:pPr>
+      <w:r>
+        <w:t>Q&amp;A Box</w:t>
+      </w:r>
+    </w:p>
+    <w:p>
+      <w:pPr>
+        <w:pStyle w:val="ListParagraph"/>
+        <w:numPr>
+          <w:ilvl w:val="0"/>
+          <w:numId w:val="54"/>
+        </w:numPr>
+      </w:pPr>
+      <w:r>
+        <w:t>Adding Q&amp;A box as a small overview to get a quick info about a data or attribute.</w:t>
+      </w:r>
+    </w:p>
+    <w:p>
+      <w:pPr>
+        <w:pStyle w:val="ListParagraph"/>
+        <w:numPr>
+          <w:ilvl w:val="0"/>
+          <w:numId w:val="53"/>
+        </w:numPr>
+      </w:pPr>
+      <w:r>
+        <w:t>Heat Map</w:t>
+      </w:r>
+    </w:p>
+    <w:p>
+      <w:pPr>
+        <w:pStyle w:val="ListParagraph"/>
+        <w:numPr>
+          <w:ilvl w:val="0"/>
+          <w:numId w:val="54"/>
+        </w:numPr>
+      </w:pPr>
+      <w:r>
+        <w:t>Adding a heat map that shows the m</w:t>
+      </w:r>
+      <w:r>
+        <w:t xml:space="preserve">ost </w:t>
+      </w:r>
+      <w:r>
+        <w:t>f</w:t>
+      </w:r>
+      <w:r>
+        <w:t xml:space="preserve">requent </w:t>
+      </w:r>
+      <w:r>
+        <w:t>c</w:t>
+      </w:r>
+      <w:r>
+        <w:t xml:space="preserve">ustomers </w:t>
+      </w:r>
+      <w:r>
+        <w:t>o</w:t>
+      </w:r>
+      <w:r>
+        <w:t xml:space="preserve">rdering </w:t>
+      </w:r>
+      <w:r>
+        <w:t>p</w:t>
+      </w:r>
+      <w:r>
+        <w:t>laces</w:t>
+      </w:r>
+      <w:r>
+        <w:t>, so we can figure out which places that have the highest selling orders.</w:t>
+      </w:r>
+    </w:p>
+    <w:p>
+      <w:pPr>
+        <w:pStyle w:val="ListParagraph"/>
+        <w:numPr>
+          <w:ilvl w:val="0"/>
+          <w:numId w:val="53"/>
+        </w:numPr>
+      </w:pPr>
+      <w:r>
+        <w:t>Stacked Column Chart</w:t>
+      </w:r>
+    </w:p>
+    <w:p>
+      <w:pPr>
+        <w:pStyle w:val="ListParagraph"/>
+        <w:numPr>
+          <w:ilvl w:val="0"/>
+          <w:numId w:val="54"/>
+        </w:numPr>
+      </w:pPr>
+      <w:r>
+        <w:t>Adding a stacked column chart that displays m</w:t>
+      </w:r>
+      <w:r>
+        <w:t xml:space="preserve">ost </w:t>
+      </w:r>
+      <w:r>
+        <w:t>p</w:t>
+      </w:r>
+      <w:r>
+        <w:t xml:space="preserve">rofitability </w:t>
+      </w:r>
+      <w:r>
+        <w:t>p</w:t>
+      </w:r>
+      <w:r>
+        <w:t>roducts</w:t>
+      </w:r>
+      <w:r>
+        <w:t>, that we have and figuring which products are working well with the market.</w:t>
+      </w:r>
+    </w:p>
+    <w:p>
+      <w:pPr>
+        <w:pStyle w:val="ListParagraph"/>
+        <w:numPr>
+          <w:ilvl w:val="0"/>
+          <w:numId w:val="53"/>
+        </w:numPr>
+      </w:pPr>
+      <w:r>
+        <w:t>Line Chart</w:t>
+      </w:r>
+    </w:p>
+    <w:p>
+      <w:pPr>
+        <w:pStyle w:val="ListParagraph"/>
+        <w:numPr>
+          <w:ilvl w:val="0"/>
+          <w:numId w:val="54"/>
+        </w:numPr>
+      </w:pPr>
+      <w:r>
+        <w:t>Adding Line chart for getting a quick view of all time profit over specific date</w:t>
+      </w:r>
+    </w:p>
+    <w:p>
+      <w:pPr>
+        <w:pStyle w:val="ListParagraph"/>
+        <w:numPr>
+          <w:ilvl w:val="0"/>
+          <w:numId w:val="53"/>
+        </w:numPr>
+      </w:pPr>
+      <w:r>
+        <w:t>Slider</w:t>
+      </w:r>
+    </w:p>
+    <w:p>
+      <w:pPr>
+        <w:pStyle w:val="ListParagraph"/>
+        <w:numPr>
+          <w:ilvl w:val="0"/>
+          <w:numId w:val="54"/>
+        </w:numPr>
+      </w:pPr>
+      <w:r>
+        <w:t>Adding a slider as filtering a whole data in the page and refresh upon the selected date</w:t>
+      </w:r>
+    </w:p>
+    <w:p>
+      <w:pPr>
+        <w:pStyle w:val="ListParagraph"/>
         <w:ind w:left="1440"/>
         <w:rPr>
-          <w:rFonts w:hint="cs"/>
           <w:rtl/>
           <w:lang w:bidi="ar-EG"/>
         </w:rPr>
@@ -5546,6 +5646,95 @@
     </w:lvl>
   </w:abstractNum>
   <w:abstractNum w:abstractNumId="32" w15:restartNumberingAfterBreak="0">
+    <w:nsid w:val="45CE34F8"/>
+    <w:multiLevelType w:val="hybridMultilevel"/>
+    <w:tmpl w:val="B6EC0D16"/>
+    <w:lvl w:ilvl="0" w:tplc="04090001">
+      <w:start w:val="1"/>
+      <w:numFmt w:val="bullet"/>
+      <w:lvlText w:val=""/>
+      <w:lvlJc w:val="left"/>
+      <w:pPr>
+        <w:ind w:left="720" w:hanging="360"/>
+      </w:pPr>
+      <w:rPr>
+        <w:rFonts w:ascii="Symbol" w:hAnsi="Symbol" w:hint="default"/>
+      </w:rPr>
+    </w:lvl>
+    <w:lvl w:ilvl="1" w:tplc="FFFFFFFF" w:tentative="1">
+      <w:start w:val="1"/>
+      <w:numFmt w:val="lowerLetter"/>
+      <w:lvlText w:val="%2."/>
+      <w:lvlJc w:val="left"/>
+      <w:pPr>
+        <w:ind w:left="1440" w:hanging="360"/>
+      </w:pPr>
+    </w:lvl>
+    <w:lvl w:ilvl="2" w:tplc="FFFFFFFF" w:tentative="1">
+      <w:start w:val="1"/>
+      <w:numFmt w:val="lowerRoman"/>
+      <w:lvlText w:val="%3."/>
+      <w:lvlJc w:val="right"/>
+      <w:pPr>
+        <w:ind w:left="2160" w:hanging="180"/>
+      </w:pPr>
+    </w:lvl>
+    <w:lvl w:ilvl="3" w:tplc="FFFFFFFF" w:tentative="1">
+      <w:start w:val="1"/>
+      <w:numFmt w:val="decimal"/>
+      <w:lvlText w:val="%4."/>
+      <w:lvlJc w:val="left"/>
+      <w:pPr>
+        <w:ind w:left="2880" w:hanging="360"/>
+      </w:pPr>
+    </w:lvl>
+    <w:lvl w:ilvl="4" w:tplc="FFFFFFFF" w:tentative="1">
+      <w:start w:val="1"/>
+      <w:numFmt w:val="lowerLetter"/>
+      <w:lvlText w:val="%5."/>
+      <w:lvlJc w:val="left"/>
+      <w:pPr>
+        <w:ind w:left="3600" w:hanging="360"/>
+      </w:pPr>
+    </w:lvl>
+    <w:lvl w:ilvl="5" w:tplc="FFFFFFFF" w:tentative="1">
+      <w:start w:val="1"/>
+      <w:numFmt w:val="lowerRoman"/>
+      <w:lvlText w:val="%6."/>
+      <w:lvlJc w:val="right"/>
+      <w:pPr>
+        <w:ind w:left="4320" w:hanging="180"/>
+      </w:pPr>
+    </w:lvl>
+    <w:lvl w:ilvl="6" w:tplc="FFFFFFFF" w:tentative="1">
+      <w:start w:val="1"/>
+      <w:numFmt w:val="decimal"/>
+      <w:lvlText w:val="%7."/>
+      <w:lvlJc w:val="left"/>
+      <w:pPr>
+        <w:ind w:left="5040" w:hanging="360"/>
+      </w:pPr>
+    </w:lvl>
+    <w:lvl w:ilvl="7" w:tplc="FFFFFFFF" w:tentative="1">
+      <w:start w:val="1"/>
+      <w:numFmt w:val="lowerLetter"/>
+      <w:lvlText w:val="%8."/>
+      <w:lvlJc w:val="left"/>
+      <w:pPr>
+        <w:ind w:left="5760" w:hanging="360"/>
+      </w:pPr>
+    </w:lvl>
+    <w:lvl w:ilvl="8" w:tplc="FFFFFFFF" w:tentative="1">
+      <w:start w:val="1"/>
+      <w:numFmt w:val="lowerRoman"/>
+      <w:lvlText w:val="%9."/>
+      <w:lvlJc w:val="right"/>
+      <w:pPr>
+        <w:ind w:left="6480" w:hanging="180"/>
+      </w:pPr>
+    </w:lvl>
+  </w:abstractNum>
+  <w:abstractNum w:abstractNumId="33" w15:restartNumberingAfterBreak="0">
     <w:nsid w:val="48117E86"/>
     <w:multiLevelType w:val="hybridMultilevel"/>
     <w:tmpl w:val="F76C8B24"/>
@@ -5658,7 +5847,7 @@
       </w:rPr>
     </w:lvl>
   </w:abstractNum>
-  <w:abstractNum w:abstractNumId="33" w15:restartNumberingAfterBreak="0">
+  <w:abstractNum w:abstractNumId="34" w15:restartNumberingAfterBreak="0">
     <w:nsid w:val="4891300B"/>
     <w:multiLevelType w:val="hybridMultilevel"/>
     <w:tmpl w:val="A704EEE6"/>
@@ -5771,7 +5960,7 @@
       </w:rPr>
     </w:lvl>
   </w:abstractNum>
-  <w:abstractNum w:abstractNumId="34" w15:restartNumberingAfterBreak="0">
+  <w:abstractNum w:abstractNumId="35" w15:restartNumberingAfterBreak="0">
     <w:nsid w:val="4DC96C50"/>
     <w:multiLevelType w:val="hybridMultilevel"/>
     <w:tmpl w:val="1D280A20"/>
@@ -5884,7 +6073,7 @@
       </w:rPr>
     </w:lvl>
   </w:abstractNum>
-  <w:abstractNum w:abstractNumId="35" w15:restartNumberingAfterBreak="0">
+  <w:abstractNum w:abstractNumId="36" w15:restartNumberingAfterBreak="0">
     <w:nsid w:val="506A3FFF"/>
     <w:multiLevelType w:val="hybridMultilevel"/>
     <w:tmpl w:val="D3DA11B2"/>
@@ -5997,7 +6186,7 @@
       </w:rPr>
     </w:lvl>
   </w:abstractNum>
-  <w:abstractNum w:abstractNumId="36" w15:restartNumberingAfterBreak="0">
+  <w:abstractNum w:abstractNumId="37" w15:restartNumberingAfterBreak="0">
     <w:nsid w:val="520B3E15"/>
     <w:multiLevelType w:val="hybridMultilevel"/>
     <w:tmpl w:val="CEF2D6EC"/>
@@ -6110,7 +6299,7 @@
       </w:rPr>
     </w:lvl>
   </w:abstractNum>
-  <w:abstractNum w:abstractNumId="37" w15:restartNumberingAfterBreak="0">
+  <w:abstractNum w:abstractNumId="38" w15:restartNumberingAfterBreak="0">
     <w:nsid w:val="52F25495"/>
     <w:multiLevelType w:val="hybridMultilevel"/>
     <w:tmpl w:val="1996D884"/>
@@ -6223,7 +6412,7 @@
       </w:rPr>
     </w:lvl>
   </w:abstractNum>
-  <w:abstractNum w:abstractNumId="38" w15:restartNumberingAfterBreak="0">
+  <w:abstractNum w:abstractNumId="39" w15:restartNumberingAfterBreak="0">
     <w:nsid w:val="55B07738"/>
     <w:multiLevelType w:val="hybridMultilevel"/>
     <w:tmpl w:val="089C9CAA"/>
@@ -6336,7 +6525,7 @@
       </w:rPr>
     </w:lvl>
   </w:abstractNum>
-  <w:abstractNum w:abstractNumId="39" w15:restartNumberingAfterBreak="0">
+  <w:abstractNum w:abstractNumId="40" w15:restartNumberingAfterBreak="0">
     <w:nsid w:val="58406645"/>
     <w:multiLevelType w:val="hybridMultilevel"/>
     <w:tmpl w:val="389ACC76"/>
@@ -6449,7 +6638,7 @@
       </w:rPr>
     </w:lvl>
   </w:abstractNum>
-  <w:abstractNum w:abstractNumId="40" w15:restartNumberingAfterBreak="0">
+  <w:abstractNum w:abstractNumId="41" w15:restartNumberingAfterBreak="0">
     <w:nsid w:val="5D25207F"/>
     <w:multiLevelType w:val="hybridMultilevel"/>
     <w:tmpl w:val="96B66BCC"/>
@@ -6562,7 +6751,7 @@
       </w:rPr>
     </w:lvl>
   </w:abstractNum>
-  <w:abstractNum w:abstractNumId="41" w15:restartNumberingAfterBreak="0">
+  <w:abstractNum w:abstractNumId="42" w15:restartNumberingAfterBreak="0">
     <w:nsid w:val="5E8A1EF3"/>
     <w:multiLevelType w:val="hybridMultilevel"/>
     <w:tmpl w:val="12849EBA"/>
@@ -6675,7 +6864,7 @@
       </w:rPr>
     </w:lvl>
   </w:abstractNum>
-  <w:abstractNum w:abstractNumId="42" w15:restartNumberingAfterBreak="0">
+  <w:abstractNum w:abstractNumId="43" w15:restartNumberingAfterBreak="0">
     <w:nsid w:val="64253043"/>
     <w:multiLevelType w:val="hybridMultilevel"/>
     <w:tmpl w:val="8C8C6A04"/>
@@ -6788,7 +6977,7 @@
       </w:rPr>
     </w:lvl>
   </w:abstractNum>
-  <w:abstractNum w:abstractNumId="43" w15:restartNumberingAfterBreak="0">
+  <w:abstractNum w:abstractNumId="44" w15:restartNumberingAfterBreak="0">
     <w:nsid w:val="656D5EE4"/>
     <w:multiLevelType w:val="hybridMultilevel"/>
     <w:tmpl w:val="535C629C"/>
@@ -6874,7 +7063,7 @@
       </w:pPr>
     </w:lvl>
   </w:abstractNum>
-  <w:abstractNum w:abstractNumId="44" w15:restartNumberingAfterBreak="0">
+  <w:abstractNum w:abstractNumId="45" w15:restartNumberingAfterBreak="0">
     <w:nsid w:val="67446A0F"/>
     <w:multiLevelType w:val="hybridMultilevel"/>
     <w:tmpl w:val="FA042244"/>
@@ -6987,7 +7176,120 @@
       </w:rPr>
     </w:lvl>
   </w:abstractNum>
-  <w:abstractNum w:abstractNumId="45" w15:restartNumberingAfterBreak="0">
+  <w:abstractNum w:abstractNumId="46" w15:restartNumberingAfterBreak="0">
+    <w:nsid w:val="6A5C13F6"/>
+    <w:multiLevelType w:val="hybridMultilevel"/>
+    <w:tmpl w:val="84D8C6D0"/>
+    <w:lvl w:ilvl="0" w:tplc="04090003">
+      <w:start w:val="1"/>
+      <w:numFmt w:val="bullet"/>
+      <w:lvlText w:val="o"/>
+      <w:lvlJc w:val="left"/>
+      <w:pPr>
+        <w:ind w:left="1440" w:hanging="360"/>
+      </w:pPr>
+      <w:rPr>
+        <w:rFonts w:ascii="Courier New" w:hAnsi="Courier New" w:cs="Courier New" w:hint="default"/>
+      </w:rPr>
+    </w:lvl>
+    <w:lvl w:ilvl="1" w:tplc="04090003" w:tentative="1">
+      <w:start w:val="1"/>
+      <w:numFmt w:val="bullet"/>
+      <w:lvlText w:val="o"/>
+      <w:lvlJc w:val="left"/>
+      <w:pPr>
+        <w:ind w:left="2160" w:hanging="360"/>
+      </w:pPr>
+      <w:rPr>
+        <w:rFonts w:ascii="Courier New" w:hAnsi="Courier New" w:cs="Courier New" w:hint="default"/>
+      </w:rPr>
+    </w:lvl>
+    <w:lvl w:ilvl="2" w:tplc="04090005" w:tentative="1">
+      <w:start w:val="1"/>
+      <w:numFmt w:val="bullet"/>
+      <w:lvlText w:val=""/>
+      <w:lvlJc w:val="left"/>
+      <w:pPr>
+        <w:ind w:left="2880" w:hanging="360"/>
+      </w:pPr>
+      <w:rPr>
+        <w:rFonts w:ascii="Wingdings" w:hAnsi="Wingdings" w:hint="default"/>
+      </w:rPr>
+    </w:lvl>
+    <w:lvl w:ilvl="3" w:tplc="04090001" w:tentative="1">
+      <w:start w:val="1"/>
+      <w:numFmt w:val="bullet"/>
+      <w:lvlText w:val=""/>
+      <w:lvlJc w:val="left"/>
+      <w:pPr>
+        <w:ind w:left="3600" w:hanging="360"/>
+      </w:pPr>
+      <w:rPr>
+        <w:rFonts w:ascii="Symbol" w:hAnsi="Symbol" w:hint="default"/>
+      </w:rPr>
+    </w:lvl>
+    <w:lvl w:ilvl="4" w:tplc="04090003" w:tentative="1">
+      <w:start w:val="1"/>
+      <w:numFmt w:val="bullet"/>
+      <w:lvlText w:val="o"/>
+      <w:lvlJc w:val="left"/>
+      <w:pPr>
+        <w:ind w:left="4320" w:hanging="360"/>
+      </w:pPr>
+      <w:rPr>
+        <w:rFonts w:ascii="Courier New" w:hAnsi="Courier New" w:cs="Courier New" w:hint="default"/>
+      </w:rPr>
+    </w:lvl>
+    <w:lvl w:ilvl="5" w:tplc="04090005" w:tentative="1">
+      <w:start w:val="1"/>
+      <w:numFmt w:val="bullet"/>
+      <w:lvlText w:val=""/>
+      <w:lvlJc w:val="left"/>
+      <w:pPr>
+        <w:ind w:left="5040" w:hanging="360"/>
+      </w:pPr>
+      <w:rPr>
+        <w:rFonts w:ascii="Wingdings" w:hAnsi="Wingdings" w:hint="default"/>
+      </w:rPr>
+    </w:lvl>
+    <w:lvl w:ilvl="6" w:tplc="04090001" w:tentative="1">
+      <w:start w:val="1"/>
+      <w:numFmt w:val="bullet"/>
+      <w:lvlText w:val=""/>
+      <w:lvlJc w:val="left"/>
+      <w:pPr>
+        <w:ind w:left="5760" w:hanging="360"/>
+      </w:pPr>
+      <w:rPr>
+        <w:rFonts w:ascii="Symbol" w:hAnsi="Symbol" w:hint="default"/>
+      </w:rPr>
+    </w:lvl>
+    <w:lvl w:ilvl="7" w:tplc="04090003" w:tentative="1">
+      <w:start w:val="1"/>
+      <w:numFmt w:val="bullet"/>
+      <w:lvlText w:val="o"/>
+      <w:lvlJc w:val="left"/>
+      <w:pPr>
+        <w:ind w:left="6480" w:hanging="360"/>
+      </w:pPr>
+      <w:rPr>
+        <w:rFonts w:ascii="Courier New" w:hAnsi="Courier New" w:cs="Courier New" w:hint="default"/>
+      </w:rPr>
+    </w:lvl>
+    <w:lvl w:ilvl="8" w:tplc="04090005" w:tentative="1">
+      <w:start w:val="1"/>
+      <w:numFmt w:val="bullet"/>
+      <w:lvlText w:val=""/>
+      <w:lvlJc w:val="left"/>
+      <w:pPr>
+        <w:ind w:left="7200" w:hanging="360"/>
+      </w:pPr>
+      <w:rPr>
+        <w:rFonts w:ascii="Wingdings" w:hAnsi="Wingdings" w:hint="default"/>
+      </w:rPr>
+    </w:lvl>
+  </w:abstractNum>
+  <w:abstractNum w:abstractNumId="47" w15:restartNumberingAfterBreak="0">
     <w:nsid w:val="6B457258"/>
     <w:multiLevelType w:val="hybridMultilevel"/>
     <w:tmpl w:val="F4FE6A92"/>
@@ -7073,7 +7375,7 @@
       </w:pPr>
     </w:lvl>
   </w:abstractNum>
-  <w:abstractNum w:abstractNumId="46" w15:restartNumberingAfterBreak="0">
+  <w:abstractNum w:abstractNumId="48" w15:restartNumberingAfterBreak="0">
     <w:nsid w:val="751B571A"/>
     <w:multiLevelType w:val="hybridMultilevel"/>
     <w:tmpl w:val="06927120"/>
@@ -7186,7 +7488,7 @@
       </w:rPr>
     </w:lvl>
   </w:abstractNum>
-  <w:abstractNum w:abstractNumId="47" w15:restartNumberingAfterBreak="0">
+  <w:abstractNum w:abstractNumId="49" w15:restartNumberingAfterBreak="0">
     <w:nsid w:val="77582A8C"/>
     <w:multiLevelType w:val="hybridMultilevel"/>
     <w:tmpl w:val="D41850A6"/>
@@ -7299,7 +7601,7 @@
       </w:rPr>
     </w:lvl>
   </w:abstractNum>
-  <w:abstractNum w:abstractNumId="48" w15:restartNumberingAfterBreak="0">
+  <w:abstractNum w:abstractNumId="50" w15:restartNumberingAfterBreak="0">
     <w:nsid w:val="776E79BC"/>
     <w:multiLevelType w:val="hybridMultilevel"/>
     <w:tmpl w:val="F44EEF08"/>
@@ -7412,7 +7714,7 @@
       </w:rPr>
     </w:lvl>
   </w:abstractNum>
-  <w:abstractNum w:abstractNumId="49" w15:restartNumberingAfterBreak="0">
+  <w:abstractNum w:abstractNumId="51" w15:restartNumberingAfterBreak="0">
     <w:nsid w:val="77AF4EDE"/>
     <w:multiLevelType w:val="hybridMultilevel"/>
     <w:tmpl w:val="68F2941E"/>
@@ -7501,7 +7803,7 @@
       </w:pPr>
     </w:lvl>
   </w:abstractNum>
-  <w:abstractNum w:abstractNumId="50" w15:restartNumberingAfterBreak="0">
+  <w:abstractNum w:abstractNumId="52" w15:restartNumberingAfterBreak="0">
     <w:nsid w:val="7AFD2086"/>
     <w:multiLevelType w:val="hybridMultilevel"/>
     <w:tmpl w:val="BED224B0"/>
@@ -7614,7 +7916,7 @@
       </w:rPr>
     </w:lvl>
   </w:abstractNum>
-  <w:abstractNum w:abstractNumId="51" w15:restartNumberingAfterBreak="0">
+  <w:abstractNum w:abstractNumId="53" w15:restartNumberingAfterBreak="0">
     <w:nsid w:val="7FBD5586"/>
     <w:multiLevelType w:val="hybridMultilevel"/>
     <w:tmpl w:val="5ADAEBC8"/>
@@ -7731,28 +8033,28 @@
     <w:abstractNumId w:val="17"/>
   </w:num>
   <w:num w:numId="2" w16cid:durableId="1121343185">
-    <w:abstractNumId w:val="43"/>
+    <w:abstractNumId w:val="44"/>
   </w:num>
   <w:num w:numId="3" w16cid:durableId="2050912453">
     <w:abstractNumId w:val="5"/>
   </w:num>
   <w:num w:numId="4" w16cid:durableId="1795976365">
+    <w:abstractNumId w:val="47"/>
+  </w:num>
+  <w:num w:numId="5" w16cid:durableId="685910080">
+    <w:abstractNumId w:val="42"/>
+  </w:num>
+  <w:num w:numId="6" w16cid:durableId="52508404">
+    <w:abstractNumId w:val="50"/>
+  </w:num>
+  <w:num w:numId="7" w16cid:durableId="2108840481">
+    <w:abstractNumId w:val="49"/>
+  </w:num>
+  <w:num w:numId="8" w16cid:durableId="1284266479">
     <w:abstractNumId w:val="45"/>
   </w:num>
-  <w:num w:numId="5" w16cid:durableId="685910080">
-    <w:abstractNumId w:val="41"/>
-  </w:num>
-  <w:num w:numId="6" w16cid:durableId="52508404">
-    <w:abstractNumId w:val="48"/>
-  </w:num>
-  <w:num w:numId="7" w16cid:durableId="2108840481">
-    <w:abstractNumId w:val="47"/>
-  </w:num>
-  <w:num w:numId="8" w16cid:durableId="1284266479">
-    <w:abstractNumId w:val="44"/>
-  </w:num>
   <w:num w:numId="9" w16cid:durableId="738291594">
-    <w:abstractNumId w:val="39"/>
+    <w:abstractNumId w:val="40"/>
   </w:num>
   <w:num w:numId="10" w16cid:durableId="2100128090">
     <w:abstractNumId w:val="0"/>
@@ -7761,7 +8063,7 @@
     <w:abstractNumId w:val="3"/>
   </w:num>
   <w:num w:numId="12" w16cid:durableId="2037731882">
-    <w:abstractNumId w:val="35"/>
+    <w:abstractNumId w:val="36"/>
   </w:num>
   <w:num w:numId="13" w16cid:durableId="794980939">
     <w:abstractNumId w:val="6"/>
@@ -7770,7 +8072,7 @@
     <w:abstractNumId w:val="8"/>
   </w:num>
   <w:num w:numId="15" w16cid:durableId="1309704089">
-    <w:abstractNumId w:val="36"/>
+    <w:abstractNumId w:val="37"/>
   </w:num>
   <w:num w:numId="16" w16cid:durableId="354311668">
     <w:abstractNumId w:val="21"/>
@@ -7779,7 +8081,7 @@
     <w:abstractNumId w:val="27"/>
   </w:num>
   <w:num w:numId="18" w16cid:durableId="1500384800">
-    <w:abstractNumId w:val="46"/>
+    <w:abstractNumId w:val="48"/>
   </w:num>
   <w:num w:numId="19" w16cid:durableId="1322076436">
     <w:abstractNumId w:val="9"/>
@@ -7788,7 +8090,7 @@
     <w:abstractNumId w:val="29"/>
   </w:num>
   <w:num w:numId="21" w16cid:durableId="1786122169">
-    <w:abstractNumId w:val="34"/>
+    <w:abstractNumId w:val="35"/>
   </w:num>
   <w:num w:numId="22" w16cid:durableId="1216432901">
     <w:abstractNumId w:val="12"/>
@@ -7797,7 +8099,7 @@
     <w:abstractNumId w:val="14"/>
   </w:num>
   <w:num w:numId="24" w16cid:durableId="1588685325">
-    <w:abstractNumId w:val="49"/>
+    <w:abstractNumId w:val="51"/>
   </w:num>
   <w:num w:numId="25" w16cid:durableId="260647511">
     <w:abstractNumId w:val="11"/>
@@ -7827,52 +8129,16 @@
     <w:abstractNumId w:val="24"/>
   </w:num>
   <w:num w:numId="34" w16cid:durableId="1401757880">
-    <w:abstractNumId w:val="50"/>
-    <w:lvlOverride w:ilvl="0"/>
-    <w:lvlOverride w:ilvl="1"/>
-    <w:lvlOverride w:ilvl="2"/>
-    <w:lvlOverride w:ilvl="3"/>
-    <w:lvlOverride w:ilvl="4"/>
-    <w:lvlOverride w:ilvl="5"/>
-    <w:lvlOverride w:ilvl="6"/>
-    <w:lvlOverride w:ilvl="7"/>
-    <w:lvlOverride w:ilvl="8"/>
+    <w:abstractNumId w:val="52"/>
   </w:num>
   <w:num w:numId="35" w16cid:durableId="2104494341">
-    <w:abstractNumId w:val="40"/>
-    <w:lvlOverride w:ilvl="0"/>
-    <w:lvlOverride w:ilvl="1"/>
-    <w:lvlOverride w:ilvl="2"/>
-    <w:lvlOverride w:ilvl="3"/>
-    <w:lvlOverride w:ilvl="4"/>
-    <w:lvlOverride w:ilvl="5"/>
-    <w:lvlOverride w:ilvl="6"/>
-    <w:lvlOverride w:ilvl="7"/>
-    <w:lvlOverride w:ilvl="8"/>
+    <w:abstractNumId w:val="41"/>
   </w:num>
   <w:num w:numId="36" w16cid:durableId="1794787634">
-    <w:abstractNumId w:val="32"/>
-    <w:lvlOverride w:ilvl="0"/>
-    <w:lvlOverride w:ilvl="1"/>
-    <w:lvlOverride w:ilvl="2"/>
-    <w:lvlOverride w:ilvl="3"/>
-    <w:lvlOverride w:ilvl="4"/>
-    <w:lvlOverride w:ilvl="5"/>
-    <w:lvlOverride w:ilvl="6"/>
-    <w:lvlOverride w:ilvl="7"/>
-    <w:lvlOverride w:ilvl="8"/>
+    <w:abstractNumId w:val="33"/>
   </w:num>
   <w:num w:numId="37" w16cid:durableId="363822738">
-    <w:abstractNumId w:val="38"/>
-    <w:lvlOverride w:ilvl="0"/>
-    <w:lvlOverride w:ilvl="1"/>
-    <w:lvlOverride w:ilvl="2"/>
-    <w:lvlOverride w:ilvl="3"/>
-    <w:lvlOverride w:ilvl="4"/>
-    <w:lvlOverride w:ilvl="5"/>
-    <w:lvlOverride w:ilvl="6"/>
-    <w:lvlOverride w:ilvl="7"/>
-    <w:lvlOverride w:ilvl="8"/>
+    <w:abstractNumId w:val="39"/>
   </w:num>
   <w:num w:numId="38" w16cid:durableId="2008899174">
     <w:abstractNumId w:val="26"/>
@@ -7899,16 +8165,16 @@
     <w:abstractNumId w:val="16"/>
   </w:num>
   <w:num w:numId="46" w16cid:durableId="1353915072">
-    <w:abstractNumId w:val="42"/>
+    <w:abstractNumId w:val="43"/>
   </w:num>
   <w:num w:numId="47" w16cid:durableId="1246721170">
-    <w:abstractNumId w:val="37"/>
+    <w:abstractNumId w:val="38"/>
   </w:num>
   <w:num w:numId="48" w16cid:durableId="1629554965">
     <w:abstractNumId w:val="4"/>
   </w:num>
   <w:num w:numId="49" w16cid:durableId="1209300794">
-    <w:abstractNumId w:val="33"/>
+    <w:abstractNumId w:val="34"/>
   </w:num>
   <w:num w:numId="50" w16cid:durableId="1394161457">
     <w:abstractNumId w:val="22"/>
@@ -7917,7 +8183,13 @@
     <w:abstractNumId w:val="30"/>
   </w:num>
   <w:num w:numId="52" w16cid:durableId="1515848179">
-    <w:abstractNumId w:val="51"/>
+    <w:abstractNumId w:val="53"/>
+  </w:num>
+  <w:num w:numId="53" w16cid:durableId="1387485316">
+    <w:abstractNumId w:val="32"/>
+  </w:num>
+  <w:num w:numId="54" w16cid:durableId="578368424">
+    <w:abstractNumId w:val="46"/>
   </w:num>
 </w:numbering>
 </file>
@@ -8525,6 +8797,7 @@
   <w:style w:type="character" w:default="1" w:styleId="DefaultParagraphFont">
     <w:name w:val="Default Paragraph Font"/>
     <w:uiPriority w:val="1"/>
+    <w:semiHidden/>
     <w:unhideWhenUsed/>
   </w:style>
   <w:style w:type="table" w:default="1" w:styleId="TableNormal">

</xml_diff>